<commit_message>
masuk ke bab 4
</commit_message>
<xml_diff>
--- a/proposal/PROPOSAL BAB I-III (richard).docx
+++ b/proposal/PROPOSAL BAB I-III (richard).docx
@@ -4376,7 +4376,43 @@
           <w:sz w:val="24"/>
           <w:lang w:val="en-US" w:eastAsia="en-US"/>
         </w:rPr>
-        <w:t xml:space="preserve">Program Learning Management System (LMS) yang akan dikembangkan menggunakan teknologi modern berbasis web ini akan menyediakan berbagai fitur untuk mempermudah proses pelatihan dan evaluasi. Sistem ini akan memungkinkan registrasi kandidat secara mandiri oleh karyawan atau melalui administrator. Pengguna akan dikelompokkan berdasarkan jabatan, divisi, atau </w:t>
+        <w:t xml:space="preserve">Program Learning Management System (LMS) yang akan dikembangkan menggunakan teknologi modern berbasis web ini akan menyediakan berbagai fitur untuk mempermudah proses pelatihan dan evaluasi. Sistem ini akan memungkinkan registrasi kandidat secara mandiri oleh karyawan atau melalui administrator. Pengguna akan dikelompokkan berdasarkan </w:t>
+      </w:r>
+      <w:proofErr w:type="spellStart"/>
+      <w:r>
+        <w:rPr>
+          <w:rFonts w:ascii="Times New Roman" w:eastAsia="Calibri" w:hAnsi="Times New Roman" w:cs="Times New Roman"/>
+          <w:sz w:val="24"/>
+          <w:lang w:val="en-US" w:eastAsia="en-US"/>
+        </w:rPr>
+        <w:t>jabatan</w:t>
+      </w:r>
+      <w:proofErr w:type="spellEnd"/>
+      <w:r>
+        <w:rPr>
+          <w:rFonts w:ascii="Times New Roman" w:eastAsia="Calibri" w:hAnsi="Times New Roman" w:cs="Times New Roman"/>
+          <w:sz w:val="24"/>
+          <w:lang w:val="en-US" w:eastAsia="en-US"/>
+        </w:rPr>
+        <w:t xml:space="preserve">, divisi, </w:t>
+      </w:r>
+      <w:proofErr w:type="spellStart"/>
+      <w:r>
+        <w:rPr>
+          <w:rFonts w:ascii="Times New Roman" w:eastAsia="Calibri" w:hAnsi="Times New Roman" w:cs="Times New Roman"/>
+          <w:sz w:val="24"/>
+          <w:lang w:val="en-US" w:eastAsia="en-US"/>
+        </w:rPr>
+        <w:t>atau</w:t>
+      </w:r>
+      <w:proofErr w:type="spellEnd"/>
+      <w:r>
+        <w:rPr>
+          <w:rFonts w:ascii="Times New Roman" w:eastAsia="Calibri" w:hAnsi="Times New Roman" w:cs="Times New Roman"/>
+          <w:sz w:val="24"/>
+          <w:lang w:val="en-US" w:eastAsia="en-US"/>
+        </w:rPr>
+        <w:t xml:space="preserve"> </w:t>
       </w:r>
       <w:proofErr w:type="spellStart"/>
       <w:r>
@@ -5627,7 +5663,25 @@
           <w:lang w:val="en-US" w:eastAsia="en-US"/>
         </w:rPr>
         <w:lastRenderedPageBreak/>
-        <w:t xml:space="preserve">proyek masuk ke tahap integrasi selama 5 hari hingga 17 Desember 2024, memastikan semua komponen yang telah dikembangkan bisa bekerja secara bersamaan. Perbaikan bug dilakukan setelah integrasi selama 14 hari, dari 15 hingga 28 </w:t>
+        <w:t xml:space="preserve">proyek masuk ke tahap integrasi selama 5 hari hingga 17 Desember 2024, memastikan semua komponen yang telah dikembangkan bisa bekerja secara bersamaan. Perbaikan bug dilakukan setelah integrasi selama 14 hari, dari 15 </w:t>
+      </w:r>
+      <w:proofErr w:type="spellStart"/>
+      <w:r>
+        <w:rPr>
+          <w:rFonts w:ascii="Times New Roman" w:eastAsia="Calibri" w:hAnsi="Times New Roman" w:cs="Times New Roman"/>
+          <w:sz w:val="24"/>
+          <w:lang w:val="en-US" w:eastAsia="en-US"/>
+        </w:rPr>
+        <w:t>hingga</w:t>
+      </w:r>
+      <w:proofErr w:type="spellEnd"/>
+      <w:r>
+        <w:rPr>
+          <w:rFonts w:ascii="Times New Roman" w:eastAsia="Calibri" w:hAnsi="Times New Roman" w:cs="Times New Roman"/>
+          <w:sz w:val="24"/>
+          <w:lang w:val="en-US" w:eastAsia="en-US"/>
+        </w:rPr>
+        <w:t xml:space="preserve"> 28 </w:t>
       </w:r>
       <w:proofErr w:type="spellStart"/>
       <w:r>
@@ -13027,7 +13081,67 @@
           <w:lang w:val="en-US" w:eastAsia="en-US"/>
         </w:rPr>
         <w:lastRenderedPageBreak/>
-        <w:t xml:space="preserve">"include" dan "extend". Hal ini menunjukkan adanya fungsionalitas </w:t>
+        <w:t xml:space="preserve">"include" dan "extend". Hal ini </w:t>
+      </w:r>
+      <w:proofErr w:type="spellStart"/>
+      <w:r>
+        <w:rPr>
+          <w:rFonts w:ascii="Times New Roman" w:eastAsia="Times New Roman" w:hAnsi="Times New Roman" w:cs="Times New Roman"/>
+          <w:color w:val="000000" w:themeColor="text1"/>
+          <w:sz w:val="24"/>
+          <w:lang w:val="en-US" w:eastAsia="en-US"/>
+        </w:rPr>
+        <w:t>menunjukkan</w:t>
+      </w:r>
+      <w:proofErr w:type="spellEnd"/>
+      <w:r>
+        <w:rPr>
+          <w:rFonts w:ascii="Times New Roman" w:eastAsia="Times New Roman" w:hAnsi="Times New Roman" w:cs="Times New Roman"/>
+          <w:color w:val="000000" w:themeColor="text1"/>
+          <w:sz w:val="24"/>
+          <w:lang w:val="en-US" w:eastAsia="en-US"/>
+        </w:rPr>
+        <w:t xml:space="preserve"> </w:t>
+      </w:r>
+      <w:proofErr w:type="spellStart"/>
+      <w:r>
+        <w:rPr>
+          <w:rFonts w:ascii="Times New Roman" w:eastAsia="Times New Roman" w:hAnsi="Times New Roman" w:cs="Times New Roman"/>
+          <w:color w:val="000000" w:themeColor="text1"/>
+          <w:sz w:val="24"/>
+          <w:lang w:val="en-US" w:eastAsia="en-US"/>
+        </w:rPr>
+        <w:t>adanya</w:t>
+      </w:r>
+      <w:proofErr w:type="spellEnd"/>
+      <w:r>
+        <w:rPr>
+          <w:rFonts w:ascii="Times New Roman" w:eastAsia="Times New Roman" w:hAnsi="Times New Roman" w:cs="Times New Roman"/>
+          <w:color w:val="000000" w:themeColor="text1"/>
+          <w:sz w:val="24"/>
+          <w:lang w:val="en-US" w:eastAsia="en-US"/>
+        </w:rPr>
+        <w:t xml:space="preserve"> </w:t>
+      </w:r>
+      <w:proofErr w:type="spellStart"/>
+      <w:r>
+        <w:rPr>
+          <w:rFonts w:ascii="Times New Roman" w:eastAsia="Times New Roman" w:hAnsi="Times New Roman" w:cs="Times New Roman"/>
+          <w:color w:val="000000" w:themeColor="text1"/>
+          <w:sz w:val="24"/>
+          <w:lang w:val="en-US" w:eastAsia="en-US"/>
+        </w:rPr>
+        <w:t>fungsionalitas</w:t>
+      </w:r>
+      <w:proofErr w:type="spellEnd"/>
+      <w:r>
+        <w:rPr>
+          <w:rFonts w:ascii="Times New Roman" w:eastAsia="Times New Roman" w:hAnsi="Times New Roman" w:cs="Times New Roman"/>
+          <w:color w:val="000000" w:themeColor="text1"/>
+          <w:sz w:val="24"/>
+          <w:lang w:val="en-US" w:eastAsia="en-US"/>
+        </w:rPr>
+        <w:t xml:space="preserve"> </w:t>
       </w:r>
       <w:proofErr w:type="spellStart"/>
       <w:r>
@@ -19754,15 +19868,7 @@
           <w:sz w:val="24"/>
           <w:lang w:val="en-US" w:eastAsia="en-US"/>
         </w:rPr>
-        <w:t xml:space="preserve"> Learning Management System (LMS</w:t>
-      </w:r>
-      <w:r>
-        <w:rPr>
-          <w:rFonts w:ascii="Times New Roman" w:eastAsia="Calibri" w:hAnsi="Times New Roman" w:cs="Times New Roman"/>
-          <w:sz w:val="24"/>
-          <w:lang w:val="en-US" w:eastAsia="en-US"/>
-        </w:rPr>
-        <w:t xml:space="preserve"> </w:t>
+        <w:t xml:space="preserve"> Learning Management System (LMS </w:t>
       </w:r>
       <w:r>
         <w:rPr>
@@ -21276,6 +21382,7 @@
           <w:szCs w:val="24"/>
           <w:lang w:val="en-US" w:eastAsia="en-US"/>
         </w:rPr>
+        <w:lastRenderedPageBreak/>
         <w:drawing>
           <wp:inline distT="0" distB="0" distL="0" distR="0" wp14:anchorId="25EB840C" wp14:editId="57357422">
             <wp:extent cx="3568700" cy="4678012"/>
@@ -21387,15 +21494,7 @@
           <w:sz w:val="24"/>
           <w:lang w:val="en-US" w:eastAsia="en-US"/>
         </w:rPr>
-        <w:t>Activity diagram</w:t>
-      </w:r>
-      <w:r>
-        <w:rPr>
-          <w:rFonts w:ascii="Times New Roman" w:eastAsia="Calibri" w:hAnsi="Times New Roman" w:cs="Times New Roman"/>
-          <w:sz w:val="24"/>
-          <w:lang w:val="en-US" w:eastAsia="en-US"/>
-        </w:rPr>
-        <w:t xml:space="preserve"> </w:t>
+        <w:t xml:space="preserve">Activity diagram </w:t>
       </w:r>
       <w:proofErr w:type="spellStart"/>
       <w:r>
@@ -22015,7 +22114,131 @@
           <w:sz w:val="24"/>
           <w:lang w:val="en-US" w:eastAsia="en-US"/>
         </w:rPr>
-        <w:t xml:space="preserve">. </w:t>
+        <w:t>.</w:t>
+      </w:r>
+      <w:r>
+        <w:rPr>
+          <w:rFonts w:ascii="Times New Roman" w:eastAsia="Calibri" w:hAnsi="Times New Roman" w:cs="Times New Roman"/>
+          <w:sz w:val="24"/>
+          <w:lang w:val="en-US" w:eastAsia="en-US"/>
+        </w:rPr>
+        <w:t xml:space="preserve"> Ketika mentor </w:t>
+      </w:r>
+      <w:proofErr w:type="spellStart"/>
+      <w:r>
+        <w:rPr>
+          <w:rFonts w:ascii="Times New Roman" w:eastAsia="Calibri" w:hAnsi="Times New Roman" w:cs="Times New Roman"/>
+          <w:sz w:val="24"/>
+          <w:lang w:val="en-US" w:eastAsia="en-US"/>
+        </w:rPr>
+        <w:t>selesai</w:t>
+      </w:r>
+      <w:proofErr w:type="spellEnd"/>
+      <w:r>
+        <w:rPr>
+          <w:rFonts w:ascii="Times New Roman" w:eastAsia="Calibri" w:hAnsi="Times New Roman" w:cs="Times New Roman"/>
+          <w:sz w:val="24"/>
+          <w:lang w:val="en-US" w:eastAsia="en-US"/>
+        </w:rPr>
+        <w:t xml:space="preserve"> </w:t>
+      </w:r>
+      <w:proofErr w:type="spellStart"/>
+      <w:r>
+        <w:rPr>
+          <w:rFonts w:ascii="Times New Roman" w:eastAsia="Calibri" w:hAnsi="Times New Roman" w:cs="Times New Roman"/>
+          <w:sz w:val="24"/>
+          <w:lang w:val="en-US" w:eastAsia="en-US"/>
+        </w:rPr>
+        <w:t>akan</w:t>
+      </w:r>
+      <w:proofErr w:type="spellEnd"/>
+      <w:r>
+        <w:rPr>
+          <w:rFonts w:ascii="Times New Roman" w:eastAsia="Calibri" w:hAnsi="Times New Roman" w:cs="Times New Roman"/>
+          <w:sz w:val="24"/>
+          <w:lang w:val="en-US" w:eastAsia="en-US"/>
+        </w:rPr>
+        <w:t xml:space="preserve"> </w:t>
+      </w:r>
+      <w:proofErr w:type="spellStart"/>
+      <w:r>
+        <w:rPr>
+          <w:rFonts w:ascii="Times New Roman" w:eastAsia="Calibri" w:hAnsi="Times New Roman" w:cs="Times New Roman"/>
+          <w:sz w:val="24"/>
+          <w:lang w:val="en-US" w:eastAsia="en-US"/>
+        </w:rPr>
+        <w:t>diupload</w:t>
+      </w:r>
+      <w:proofErr w:type="spellEnd"/>
+      <w:r>
+        <w:rPr>
+          <w:rFonts w:ascii="Times New Roman" w:eastAsia="Calibri" w:hAnsi="Times New Roman" w:cs="Times New Roman"/>
+          <w:sz w:val="24"/>
+          <w:lang w:val="en-US" w:eastAsia="en-US"/>
+        </w:rPr>
+        <w:t xml:space="preserve"> </w:t>
+      </w:r>
+      <w:proofErr w:type="spellStart"/>
+      <w:r>
+        <w:rPr>
+          <w:rFonts w:ascii="Times New Roman" w:eastAsia="Calibri" w:hAnsi="Times New Roman" w:cs="Times New Roman"/>
+          <w:sz w:val="24"/>
+          <w:lang w:val="en-US" w:eastAsia="en-US"/>
+        </w:rPr>
+        <w:t>ke</w:t>
+      </w:r>
+      <w:proofErr w:type="spellEnd"/>
+      <w:r>
+        <w:rPr>
+          <w:rFonts w:ascii="Times New Roman" w:eastAsia="Calibri" w:hAnsi="Times New Roman" w:cs="Times New Roman"/>
+          <w:sz w:val="24"/>
+          <w:lang w:val="en-US" w:eastAsia="en-US"/>
+        </w:rPr>
+        <w:t xml:space="preserve"> web dan </w:t>
+      </w:r>
+      <w:proofErr w:type="spellStart"/>
+      <w:r>
+        <w:rPr>
+          <w:rFonts w:ascii="Times New Roman" w:eastAsia="Calibri" w:hAnsi="Times New Roman" w:cs="Times New Roman"/>
+          <w:sz w:val="24"/>
+          <w:lang w:val="en-US" w:eastAsia="en-US"/>
+        </w:rPr>
+        <w:t>disimpan</w:t>
+      </w:r>
+      <w:proofErr w:type="spellEnd"/>
+      <w:r>
+        <w:rPr>
+          <w:rFonts w:ascii="Times New Roman" w:eastAsia="Calibri" w:hAnsi="Times New Roman" w:cs="Times New Roman"/>
+          <w:sz w:val="24"/>
+          <w:lang w:val="en-US" w:eastAsia="en-US"/>
+        </w:rPr>
+        <w:t xml:space="preserve"> </w:t>
+      </w:r>
+      <w:proofErr w:type="spellStart"/>
+      <w:r>
+        <w:rPr>
+          <w:rFonts w:ascii="Times New Roman" w:eastAsia="Calibri" w:hAnsi="Times New Roman" w:cs="Times New Roman"/>
+          <w:sz w:val="24"/>
+          <w:lang w:val="en-US" w:eastAsia="en-US"/>
+        </w:rPr>
+        <w:t>dalam</w:t>
+      </w:r>
+      <w:proofErr w:type="spellEnd"/>
+      <w:r>
+        <w:rPr>
+          <w:rFonts w:ascii="Times New Roman" w:eastAsia="Calibri" w:hAnsi="Times New Roman" w:cs="Times New Roman"/>
+          <w:sz w:val="24"/>
+          <w:lang w:val="en-US" w:eastAsia="en-US"/>
+        </w:rPr>
+        <w:t xml:space="preserve"> database.</w:t>
+      </w:r>
+      <w:r>
+        <w:rPr>
+          <w:rFonts w:ascii="Times New Roman" w:eastAsia="Calibri" w:hAnsi="Times New Roman" w:cs="Times New Roman"/>
+          <w:sz w:val="24"/>
+          <w:lang w:val="en-US" w:eastAsia="en-US"/>
+        </w:rPr>
+        <w:t xml:space="preserve"> </w:t>
       </w:r>
     </w:p>
     <w:p>
@@ -22096,13 +22319,7 @@
         <w:rPr>
           <w:szCs w:val="24"/>
         </w:rPr>
-        <w:t>Gambar 3.</w:t>
-      </w:r>
-      <w:r>
-        <w:rPr>
-          <w:szCs w:val="24"/>
-        </w:rPr>
-        <w:t>2</w:t>
+        <w:t>Gambar 3.2</w:t>
       </w:r>
     </w:p>
     <w:p>
@@ -22206,10 +22423,7 @@
         <w:tab/>
       </w:r>
       <w:r>
-        <w:t>Database Design</w:t>
-      </w:r>
-      <w:r>
-        <w:t xml:space="preserve"> </w:t>
+        <w:t xml:space="preserve">Database Design </w:t>
       </w:r>
     </w:p>
     <w:p>
@@ -22283,13 +22497,7 @@
         <w:rPr>
           <w:szCs w:val="24"/>
         </w:rPr>
-        <w:t>Gambar 3.</w:t>
-      </w:r>
-      <w:r>
-        <w:rPr>
-          <w:szCs w:val="24"/>
-        </w:rPr>
-        <w:t>3</w:t>
+        <w:t>Gambar 3.3</w:t>
       </w:r>
     </w:p>
     <w:p>
@@ -22869,6 +23077,7 @@
           <w:sz w:val="24"/>
           <w:lang w:val="en-US" w:eastAsia="en-US"/>
         </w:rPr>
+        <w:lastRenderedPageBreak/>
         <w:t>terVerifikasi</w:t>
       </w:r>
       <w:proofErr w:type="spellEnd"/>

</xml_diff>

<commit_message>
mulai start subbab 4.1
</commit_message>
<xml_diff>
--- a/proposal/PROPOSAL BAB I-III (richard).docx
+++ b/proposal/PROPOSAL BAB I-III (richard).docx
@@ -5866,21 +5866,37 @@
     </w:p>
     <w:p>
       <w:pPr>
-        <w:ind w:firstLine="720"/>
-        <w:jc w:val="both"/>
-        <w:rPr>
-          <w:rFonts w:ascii="Times New Roman" w:eastAsia="Calibri" w:hAnsi="Times New Roman" w:cs="Times New Roman"/>
-          <w:sz w:val="24"/>
-          <w:lang w:val="en-US" w:eastAsia="en-US"/>
-        </w:rPr>
-      </w:pPr>
-      <w:r>
-        <w:rPr>
-          <w:rFonts w:ascii="Times New Roman" w:eastAsia="Calibri" w:hAnsi="Times New Roman" w:cs="Times New Roman"/>
-          <w:sz w:val="24"/>
-          <w:lang w:val="en-US" w:eastAsia="en-US"/>
-        </w:rPr>
-        <w:t xml:space="preserve">Proyek diakhiri dengan tahap penutupan proyek (deployment) selama 10 hari, dari 28 Desember 2024 hingga 5 Januari 2025. Secara keseluruhan, proyek ini memakan waktu sekitar 3,5 bulan dari awal hingga akhir, dengan durasi terpanjang pada fase pengujian yang berjalan secara berkelanjutan selama 117 hari, mulai 26 September 2024 </w:t>
+        <w:jc w:val="center"/>
+        <w:rPr>
+          <w:rFonts w:ascii="Times New Roman" w:eastAsia="Calibri" w:hAnsi="Times New Roman" w:cs="Times New Roman"/>
+          <w:sz w:val="24"/>
+          <w:lang w:val="en-US" w:eastAsia="en-US"/>
+        </w:rPr>
+      </w:pPr>
+      <w:r>
+        <w:rPr>
+          <w:rFonts w:ascii="Times New Roman" w:eastAsia="Calibri" w:hAnsi="Times New Roman" w:cs="Times New Roman"/>
+          <w:sz w:val="24"/>
+          <w:lang w:val="en-US" w:eastAsia="en-US"/>
+        </w:rPr>
+        <w:t xml:space="preserve">Proyek diakhiri dengan tahap penutupan proyek (deployment) selama 10 hari, dari 28 Desember 2024 hingga 5 Januari 2025. Secara keseluruhan, proyek ini memakan waktu sekitar 3,5 bulan dari awal hingga akhir, dengan durasi terpanjang pada fase pengujian yang berjalan secara berkelanjutan selama 117 hari, mulai 26 </w:t>
+      </w:r>
+      <w:r>
+        <w:rPr>
+          <w:rFonts w:ascii="Times New Roman" w:eastAsia="Times New Roman" w:hAnsi="Times New Roman" w:cs="Times New Roman"/>
+          <w:b/>
+          <w:sz w:val="32"/>
+          <w:szCs w:val="32"/>
+        </w:rPr>
+        <w:t>September</w:t>
+      </w:r>
+      <w:r>
+        <w:rPr>
+          <w:rFonts w:ascii="Times New Roman" w:eastAsia="Calibri" w:hAnsi="Times New Roman" w:cs="Times New Roman"/>
+          <w:sz w:val="24"/>
+          <w:lang w:val="en-US" w:eastAsia="en-US"/>
+        </w:rPr>
+        <w:t xml:space="preserve"> 2024 </w:t>
       </w:r>
       <w:proofErr w:type="spellStart"/>
       <w:r>
@@ -25258,6 +25274,7 @@
         <w:pStyle w:val="STTSJudulSubBab"/>
         <w:ind w:left="720" w:hanging="720"/>
       </w:pPr>
+      <w:bookmarkStart w:id="8" w:name="_Hlk187346606"/>
       <w:r>
         <w:t>3.</w:t>
       </w:r>
@@ -25272,6 +25289,7 @@
         <w:t>Mockup Design</w:t>
       </w:r>
     </w:p>
+    <w:bookmarkEnd w:id="8"/>
     <w:p>
       <w:pPr>
         <w:jc w:val="both"/>
@@ -25283,23 +25301,45 @@
           <w:lang w:val="en-US" w:eastAsia="en-US"/>
         </w:rPr>
       </w:pPr>
-      <w:hyperlink r:id="rId21" w:history="1">
-        <w:r>
-          <w:rPr>
-            <w:rStyle w:val="Hyperlink"/>
-            <w:rFonts w:ascii="Times New Roman" w:eastAsia="Calibri" w:hAnsi="Times New Roman" w:cs="Times New Roman"/>
-            <w:sz w:val="24"/>
-            <w:szCs w:val="24"/>
-            <w:lang w:val="en-US" w:eastAsia="en-US"/>
-          </w:rPr>
-          <w:t>https://www.figma.com/design/c2UTgKOI1Luhtth0l7aqNq/Untitled?node-id=104-3552&amp;node-type=frame&amp;t=oBWQP2JrPJhBmcIf-0</w:t>
-        </w:r>
-      </w:hyperlink>
+      <w:r>
+        <w:fldChar w:fldCharType="begin"/>
+      </w:r>
+      <w:r>
+        <w:instrText>HYPERLINK "https://www.figma.com/design/c2UTgKOI1Luhtth0l7aqNq/Untitled?node-id=104-3552&amp;node-type=frame&amp;t=oBWQP2JrPJhBmcIf-0"</w:instrText>
+      </w:r>
+      <w:r>
+        <w:fldChar w:fldCharType="separate"/>
+      </w:r>
+      <w:r>
+        <w:rPr>
+          <w:rStyle w:val="Hyperlink"/>
+          <w:rFonts w:ascii="Times New Roman" w:eastAsia="Calibri" w:hAnsi="Times New Roman" w:cs="Times New Roman"/>
+          <w:sz w:val="24"/>
+          <w:szCs w:val="24"/>
+          <w:lang w:val="en-US" w:eastAsia="en-US"/>
+        </w:rPr>
+        <w:t>https://www.figma.com/design/c2UTgKOI1Luhtth0l7aqNq/Untitled?node-id=104-3552&amp;node-type=frame&amp;t=oBWQP2JrPJhBmcIf-0</w:t>
+      </w:r>
+      <w:r>
+        <w:rPr>
+          <w:rStyle w:val="Hyperlink"/>
+          <w:rFonts w:ascii="Times New Roman" w:eastAsia="Calibri" w:hAnsi="Times New Roman" w:cs="Times New Roman"/>
+          <w:sz w:val="24"/>
+          <w:szCs w:val="24"/>
+          <w:lang w:val="en-US" w:eastAsia="en-US"/>
+        </w:rPr>
+        <w:fldChar w:fldCharType="end"/>
+      </w:r>
     </w:p>
     <w:p>
       <w:pPr>
-        <w:pStyle w:val="STTSJudulBab"/>
+        <w:ind w:firstLine="720"/>
         <w:jc w:val="both"/>
+        <w:rPr>
+          <w:rFonts w:ascii="Times New Roman" w:eastAsia="Calibri" w:hAnsi="Times New Roman" w:cs="Times New Roman"/>
+          <w:sz w:val="24"/>
+          <w:lang w:val="en-US" w:eastAsia="en-US"/>
+        </w:rPr>
       </w:pPr>
     </w:p>
     <w:p>
@@ -25308,46 +25348,647 @@
         <w:rPr>
           <w:rFonts w:ascii="Times New Roman" w:eastAsia="Calibri" w:hAnsi="Times New Roman" w:cs="Times New Roman"/>
           <w:sz w:val="24"/>
-          <w:szCs w:val="24"/>
-          <w:lang w:val="en-US" w:eastAsia="en-US"/>
-        </w:rPr>
+          <w:lang w:val="en-US" w:eastAsia="en-US"/>
+        </w:rPr>
+        <w:sectPr>
+          <w:pgSz w:w="12240" w:h="15840"/>
+          <w:pgMar w:top="2268" w:right="1701" w:bottom="1701" w:left="2268" w:header="720" w:footer="720" w:gutter="0"/>
+          <w:cols w:space="720"/>
+          <w:docGrid w:linePitch="299"/>
+        </w:sectPr>
       </w:pPr>
     </w:p>
     <w:p>
       <w:pPr>
-        <w:rPr>
-          <w:rFonts w:ascii="Times New Roman" w:eastAsia="Calibri" w:hAnsi="Times New Roman" w:cs="Times New Roman"/>
-          <w:sz w:val="24"/>
-          <w:szCs w:val="24"/>
-          <w:lang w:val="en-US" w:eastAsia="en-US"/>
-        </w:rPr>
-      </w:pPr>
-      <w:r>
-        <w:rPr>
-          <w:rFonts w:ascii="Times New Roman" w:eastAsia="Calibri" w:hAnsi="Times New Roman" w:cs="Times New Roman"/>
-          <w:sz w:val="24"/>
-          <w:szCs w:val="24"/>
-          <w:lang w:val="en-US" w:eastAsia="en-US"/>
-        </w:rPr>
-        <w:br w:type="page"/>
+        <w:jc w:val="center"/>
+        <w:rPr>
+          <w:rFonts w:ascii="Times New Roman" w:eastAsia="Times New Roman" w:hAnsi="Times New Roman" w:cs="Times New Roman"/>
+          <w:b/>
+          <w:sz w:val="32"/>
+          <w:szCs w:val="32"/>
+        </w:rPr>
+      </w:pPr>
+      <w:r>
+        <w:rPr>
+          <w:rFonts w:ascii="Times New Roman" w:eastAsia="Times New Roman" w:hAnsi="Times New Roman" w:cs="Times New Roman"/>
+          <w:b/>
+          <w:sz w:val="32"/>
+          <w:szCs w:val="32"/>
+        </w:rPr>
+        <w:lastRenderedPageBreak/>
+        <w:t>BAB</w:t>
+      </w:r>
+      <w:r>
+        <w:rPr>
+          <w:rFonts w:ascii="Times New Roman" w:eastAsia="Times New Roman" w:hAnsi="Times New Roman" w:cs="Times New Roman"/>
+          <w:b/>
+          <w:sz w:val="32"/>
+          <w:szCs w:val="32"/>
+        </w:rPr>
+        <w:t xml:space="preserve"> IV</w:t>
       </w:r>
     </w:p>
     <w:p>
       <w:pPr>
-        <w:jc w:val="both"/>
-        <w:rPr>
-          <w:rFonts w:ascii="Times New Roman" w:eastAsia="Calibri" w:hAnsi="Times New Roman" w:cs="Times New Roman"/>
-          <w:sz w:val="24"/>
-          <w:szCs w:val="24"/>
-          <w:lang w:val="en-US" w:eastAsia="en-US"/>
-        </w:rPr>
-      </w:pPr>
+        <w:jc w:val="center"/>
+        <w:rPr>
+          <w:rFonts w:ascii="Times New Roman" w:eastAsia="Times New Roman" w:hAnsi="Times New Roman" w:cs="Times New Roman"/>
+          <w:b/>
+          <w:sz w:val="32"/>
+          <w:szCs w:val="32"/>
+        </w:rPr>
+      </w:pPr>
+      <w:r>
+        <w:rPr>
+          <w:rFonts w:ascii="Times New Roman" w:eastAsia="Times New Roman" w:hAnsi="Times New Roman" w:cs="Times New Roman"/>
+          <w:b/>
+          <w:sz w:val="32"/>
+          <w:szCs w:val="32"/>
+        </w:rPr>
+        <w:t>IMPLEMENTASI</w:t>
+      </w:r>
     </w:p>
     <w:p>
       <w:pPr>
+        <w:ind w:firstLine="720"/>
+        <w:jc w:val="both"/>
+        <w:rPr>
+          <w:rFonts w:ascii="Times New Roman" w:eastAsia="Calibri" w:hAnsi="Times New Roman" w:cs="Times New Roman"/>
+          <w:sz w:val="24"/>
+          <w:lang w:val="en-US" w:eastAsia="en-US"/>
+        </w:rPr>
+      </w:pPr>
+    </w:p>
+    <w:p>
+      <w:pPr>
+        <w:ind w:firstLine="720"/>
+        <w:jc w:val="both"/>
+        <w:rPr>
+          <w:rFonts w:ascii="Times New Roman" w:eastAsia="Calibri" w:hAnsi="Times New Roman" w:cs="Times New Roman"/>
+          <w:sz w:val="24"/>
+          <w:lang w:val="en-US" w:eastAsia="en-US"/>
+        </w:rPr>
+      </w:pPr>
+      <w:r>
+        <w:rPr>
+          <w:rFonts w:ascii="Times New Roman" w:eastAsia="Calibri" w:hAnsi="Times New Roman" w:cs="Times New Roman"/>
+          <w:sz w:val="24"/>
+          <w:lang w:val="en-US" w:eastAsia="en-US"/>
+        </w:rPr>
+        <w:t xml:space="preserve">Bab </w:t>
+      </w:r>
+      <w:proofErr w:type="spellStart"/>
+      <w:r>
+        <w:rPr>
+          <w:rFonts w:ascii="Times New Roman" w:eastAsia="Calibri" w:hAnsi="Times New Roman" w:cs="Times New Roman"/>
+          <w:sz w:val="24"/>
+          <w:lang w:val="en-US" w:eastAsia="en-US"/>
+        </w:rPr>
+        <w:t>Implementasi</w:t>
+      </w:r>
+      <w:proofErr w:type="spellEnd"/>
+      <w:r>
+        <w:rPr>
+          <w:rFonts w:ascii="Times New Roman" w:eastAsia="Calibri" w:hAnsi="Times New Roman" w:cs="Times New Roman"/>
+          <w:sz w:val="24"/>
+          <w:lang w:val="en-US" w:eastAsia="en-US"/>
+        </w:rPr>
+        <w:t xml:space="preserve"> </w:t>
+      </w:r>
+      <w:r>
+        <w:rPr>
+          <w:rFonts w:ascii="Times New Roman" w:eastAsia="Calibri" w:hAnsi="Times New Roman" w:cs="Times New Roman"/>
+          <w:sz w:val="24"/>
+          <w:lang w:val="en-US" w:eastAsia="en-US"/>
+        </w:rPr>
+        <w:t xml:space="preserve"> </w:t>
+      </w:r>
+      <w:proofErr w:type="spellStart"/>
+      <w:r>
+        <w:rPr>
+          <w:rFonts w:ascii="Times New Roman" w:eastAsia="Calibri" w:hAnsi="Times New Roman" w:cs="Times New Roman"/>
+          <w:sz w:val="24"/>
+          <w:lang w:val="en-US" w:eastAsia="en-US"/>
+        </w:rPr>
+        <w:t>akan</w:t>
+      </w:r>
+      <w:proofErr w:type="spellEnd"/>
+      <w:r>
+        <w:rPr>
+          <w:rFonts w:ascii="Times New Roman" w:eastAsia="Calibri" w:hAnsi="Times New Roman" w:cs="Times New Roman"/>
+          <w:sz w:val="24"/>
+          <w:lang w:val="en-US" w:eastAsia="en-US"/>
+        </w:rPr>
+        <w:t xml:space="preserve"> </w:t>
+      </w:r>
+      <w:proofErr w:type="spellStart"/>
+      <w:r>
+        <w:rPr>
+          <w:rFonts w:ascii="Times New Roman" w:eastAsia="Calibri" w:hAnsi="Times New Roman" w:cs="Times New Roman"/>
+          <w:sz w:val="24"/>
+          <w:lang w:val="en-US" w:eastAsia="en-US"/>
+        </w:rPr>
+        <w:t>memperjelaskan</w:t>
+      </w:r>
+      <w:proofErr w:type="spellEnd"/>
+      <w:r>
+        <w:rPr>
+          <w:rFonts w:ascii="Times New Roman" w:eastAsia="Calibri" w:hAnsi="Times New Roman" w:cs="Times New Roman"/>
+          <w:sz w:val="24"/>
+          <w:lang w:val="en-US" w:eastAsia="en-US"/>
+        </w:rPr>
+        <w:t xml:space="preserve"> </w:t>
+      </w:r>
+      <w:proofErr w:type="spellStart"/>
+      <w:r>
+        <w:rPr>
+          <w:rFonts w:ascii="Times New Roman" w:eastAsia="Calibri" w:hAnsi="Times New Roman" w:cs="Times New Roman"/>
+          <w:sz w:val="24"/>
+          <w:lang w:val="en-US" w:eastAsia="en-US"/>
+        </w:rPr>
+        <w:t>bagaimana</w:t>
+      </w:r>
+      <w:proofErr w:type="spellEnd"/>
+      <w:r>
+        <w:rPr>
+          <w:rFonts w:ascii="Times New Roman" w:eastAsia="Calibri" w:hAnsi="Times New Roman" w:cs="Times New Roman"/>
+          <w:sz w:val="24"/>
+          <w:lang w:val="en-US" w:eastAsia="en-US"/>
+        </w:rPr>
+        <w:t xml:space="preserve"> </w:t>
+      </w:r>
+      <w:proofErr w:type="spellStart"/>
+      <w:r>
+        <w:rPr>
+          <w:rFonts w:ascii="Times New Roman" w:eastAsia="Calibri" w:hAnsi="Times New Roman" w:cs="Times New Roman"/>
+          <w:sz w:val="24"/>
+          <w:lang w:val="en-US" w:eastAsia="en-US"/>
+        </w:rPr>
+        <w:t>proyek</w:t>
+      </w:r>
+      <w:proofErr w:type="spellEnd"/>
+      <w:r>
+        <w:rPr>
+          <w:rFonts w:ascii="Times New Roman" w:eastAsia="Calibri" w:hAnsi="Times New Roman" w:cs="Times New Roman"/>
+          <w:sz w:val="24"/>
+          <w:lang w:val="en-US" w:eastAsia="en-US"/>
+        </w:rPr>
+        <w:t xml:space="preserve"> </w:t>
+      </w:r>
+      <w:proofErr w:type="spellStart"/>
+      <w:r>
+        <w:rPr>
+          <w:rFonts w:ascii="Times New Roman" w:eastAsia="Calibri" w:hAnsi="Times New Roman" w:cs="Times New Roman"/>
+          <w:sz w:val="24"/>
+          <w:lang w:val="en-US" w:eastAsia="en-US"/>
+        </w:rPr>
+        <w:t>ini</w:t>
+      </w:r>
+      <w:proofErr w:type="spellEnd"/>
+      <w:r>
+        <w:rPr>
+          <w:rFonts w:ascii="Times New Roman" w:eastAsia="Calibri" w:hAnsi="Times New Roman" w:cs="Times New Roman"/>
+          <w:sz w:val="24"/>
+          <w:lang w:val="en-US" w:eastAsia="en-US"/>
+        </w:rPr>
+        <w:t xml:space="preserve"> </w:t>
+      </w:r>
+      <w:proofErr w:type="spellStart"/>
+      <w:r>
+        <w:rPr>
+          <w:rFonts w:ascii="Times New Roman" w:eastAsia="Calibri" w:hAnsi="Times New Roman" w:cs="Times New Roman"/>
+          <w:sz w:val="24"/>
+          <w:lang w:val="en-US" w:eastAsia="en-US"/>
+        </w:rPr>
+        <w:t>bekerja</w:t>
+      </w:r>
+      <w:proofErr w:type="spellEnd"/>
+      <w:r>
+        <w:rPr>
+          <w:rFonts w:ascii="Times New Roman" w:eastAsia="Calibri" w:hAnsi="Times New Roman" w:cs="Times New Roman"/>
+          <w:sz w:val="24"/>
+          <w:lang w:val="en-US" w:eastAsia="en-US"/>
+        </w:rPr>
+        <w:t xml:space="preserve"> </w:t>
+      </w:r>
+      <w:proofErr w:type="spellStart"/>
+      <w:r>
+        <w:rPr>
+          <w:rFonts w:ascii="Times New Roman" w:eastAsia="Calibri" w:hAnsi="Times New Roman" w:cs="Times New Roman"/>
+          <w:sz w:val="24"/>
+          <w:lang w:val="en-US" w:eastAsia="en-US"/>
+        </w:rPr>
+        <w:t>secara</w:t>
+      </w:r>
+      <w:proofErr w:type="spellEnd"/>
+      <w:r>
+        <w:rPr>
+          <w:rFonts w:ascii="Times New Roman" w:eastAsia="Calibri" w:hAnsi="Times New Roman" w:cs="Times New Roman"/>
+          <w:sz w:val="24"/>
+          <w:lang w:val="en-US" w:eastAsia="en-US"/>
+        </w:rPr>
+        <w:t xml:space="preserve"> detail .</w:t>
+      </w:r>
+      <w:proofErr w:type="spellStart"/>
+      <w:r>
+        <w:rPr>
+          <w:rFonts w:ascii="Times New Roman" w:eastAsia="Calibri" w:hAnsi="Times New Roman" w:cs="Times New Roman"/>
+          <w:sz w:val="24"/>
+          <w:lang w:val="en-US" w:eastAsia="en-US"/>
+        </w:rPr>
+        <w:t>proyek</w:t>
+      </w:r>
+      <w:proofErr w:type="spellEnd"/>
+      <w:r>
+        <w:rPr>
+          <w:rFonts w:ascii="Times New Roman" w:eastAsia="Calibri" w:hAnsi="Times New Roman" w:cs="Times New Roman"/>
+          <w:sz w:val="24"/>
+          <w:lang w:val="en-US" w:eastAsia="en-US"/>
+        </w:rPr>
+        <w:t xml:space="preserve"> </w:t>
+      </w:r>
+      <w:proofErr w:type="spellStart"/>
+      <w:r>
+        <w:rPr>
+          <w:rFonts w:ascii="Times New Roman" w:eastAsia="Calibri" w:hAnsi="Times New Roman" w:cs="Times New Roman"/>
+          <w:sz w:val="24"/>
+          <w:lang w:val="en-US" w:eastAsia="en-US"/>
+        </w:rPr>
+        <w:t>ini</w:t>
+      </w:r>
+      <w:proofErr w:type="spellEnd"/>
+      <w:r>
+        <w:rPr>
+          <w:rFonts w:ascii="Times New Roman" w:eastAsia="Calibri" w:hAnsi="Times New Roman" w:cs="Times New Roman"/>
+          <w:sz w:val="24"/>
+          <w:lang w:val="en-US" w:eastAsia="en-US"/>
+        </w:rPr>
+        <w:t xml:space="preserve"> </w:t>
+      </w:r>
+      <w:proofErr w:type="spellStart"/>
+      <w:r>
+        <w:rPr>
+          <w:rFonts w:ascii="Times New Roman" w:eastAsia="Calibri" w:hAnsi="Times New Roman" w:cs="Times New Roman"/>
+          <w:sz w:val="24"/>
+          <w:lang w:val="en-US" w:eastAsia="en-US"/>
+        </w:rPr>
+        <w:t>akan</w:t>
+      </w:r>
+      <w:proofErr w:type="spellEnd"/>
+      <w:r>
+        <w:rPr>
+          <w:rFonts w:ascii="Times New Roman" w:eastAsia="Calibri" w:hAnsi="Times New Roman" w:cs="Times New Roman"/>
+          <w:sz w:val="24"/>
+          <w:lang w:val="en-US" w:eastAsia="en-US"/>
+        </w:rPr>
+        <w:t xml:space="preserve"> </w:t>
+      </w:r>
+      <w:proofErr w:type="spellStart"/>
+      <w:r>
+        <w:rPr>
+          <w:rFonts w:ascii="Times New Roman" w:eastAsia="Calibri" w:hAnsi="Times New Roman" w:cs="Times New Roman"/>
+          <w:sz w:val="24"/>
+          <w:lang w:val="en-US" w:eastAsia="en-US"/>
+        </w:rPr>
+        <w:t>dijelaskan</w:t>
+      </w:r>
+      <w:proofErr w:type="spellEnd"/>
+      <w:r>
+        <w:rPr>
+          <w:rFonts w:ascii="Times New Roman" w:eastAsia="Calibri" w:hAnsi="Times New Roman" w:cs="Times New Roman"/>
+          <w:sz w:val="24"/>
+          <w:lang w:val="en-US" w:eastAsia="en-US"/>
+        </w:rPr>
+        <w:t xml:space="preserve"> </w:t>
+      </w:r>
+      <w:proofErr w:type="spellStart"/>
+      <w:r>
+        <w:rPr>
+          <w:rFonts w:ascii="Times New Roman" w:eastAsia="Calibri" w:hAnsi="Times New Roman" w:cs="Times New Roman"/>
+          <w:sz w:val="24"/>
+          <w:lang w:val="en-US" w:eastAsia="en-US"/>
+        </w:rPr>
+        <w:t>secara</w:t>
+      </w:r>
+      <w:proofErr w:type="spellEnd"/>
+      <w:r>
+        <w:rPr>
+          <w:rFonts w:ascii="Times New Roman" w:eastAsia="Calibri" w:hAnsi="Times New Roman" w:cs="Times New Roman"/>
+          <w:sz w:val="24"/>
+          <w:lang w:val="en-US" w:eastAsia="en-US"/>
+        </w:rPr>
+        <w:t xml:space="preserve"> detail </w:t>
+      </w:r>
+      <w:proofErr w:type="spellStart"/>
+      <w:r>
+        <w:rPr>
+          <w:rFonts w:ascii="Times New Roman" w:eastAsia="Calibri" w:hAnsi="Times New Roman" w:cs="Times New Roman"/>
+          <w:sz w:val="24"/>
+          <w:lang w:val="en-US" w:eastAsia="en-US"/>
+        </w:rPr>
+        <w:t>dengan</w:t>
+      </w:r>
+      <w:proofErr w:type="spellEnd"/>
+      <w:r>
+        <w:rPr>
+          <w:rFonts w:ascii="Times New Roman" w:eastAsia="Calibri" w:hAnsi="Times New Roman" w:cs="Times New Roman"/>
+          <w:sz w:val="24"/>
+          <w:lang w:val="en-US" w:eastAsia="en-US"/>
+        </w:rPr>
+        <w:t xml:space="preserve"> </w:t>
+      </w:r>
+      <w:proofErr w:type="spellStart"/>
+      <w:r>
+        <w:rPr>
+          <w:rFonts w:ascii="Times New Roman" w:eastAsia="Calibri" w:hAnsi="Times New Roman" w:cs="Times New Roman"/>
+          <w:sz w:val="24"/>
+          <w:lang w:val="en-US" w:eastAsia="en-US"/>
+        </w:rPr>
+        <w:t>sumber</w:t>
+      </w:r>
+      <w:proofErr w:type="spellEnd"/>
+      <w:r>
+        <w:rPr>
+          <w:rFonts w:ascii="Times New Roman" w:eastAsia="Calibri" w:hAnsi="Times New Roman" w:cs="Times New Roman"/>
+          <w:sz w:val="24"/>
+          <w:lang w:val="en-US" w:eastAsia="en-US"/>
+        </w:rPr>
+        <w:t xml:space="preserve"> </w:t>
+      </w:r>
+      <w:proofErr w:type="spellStart"/>
+      <w:r>
+        <w:rPr>
+          <w:rFonts w:ascii="Times New Roman" w:eastAsia="Calibri" w:hAnsi="Times New Roman" w:cs="Times New Roman"/>
+          <w:sz w:val="24"/>
+          <w:lang w:val="en-US" w:eastAsia="en-US"/>
+        </w:rPr>
+        <w:t>kode</w:t>
+      </w:r>
+      <w:proofErr w:type="spellEnd"/>
+      <w:r>
+        <w:rPr>
+          <w:rFonts w:ascii="Times New Roman" w:eastAsia="Calibri" w:hAnsi="Times New Roman" w:cs="Times New Roman"/>
+          <w:sz w:val="24"/>
+          <w:lang w:val="en-US" w:eastAsia="en-US"/>
+        </w:rPr>
+        <w:t xml:space="preserve"> </w:t>
+      </w:r>
+      <w:proofErr w:type="spellStart"/>
+      <w:r>
+        <w:rPr>
+          <w:rFonts w:ascii="Times New Roman" w:eastAsia="Calibri" w:hAnsi="Times New Roman" w:cs="Times New Roman"/>
+          <w:sz w:val="24"/>
+          <w:lang w:val="en-US" w:eastAsia="en-US"/>
+        </w:rPr>
+        <w:t>ditunjukkan</w:t>
+      </w:r>
+      <w:proofErr w:type="spellEnd"/>
+      <w:r>
+        <w:rPr>
+          <w:rFonts w:ascii="Times New Roman" w:eastAsia="Calibri" w:hAnsi="Times New Roman" w:cs="Times New Roman"/>
+          <w:sz w:val="24"/>
+          <w:lang w:val="en-US" w:eastAsia="en-US"/>
+        </w:rPr>
+        <w:t xml:space="preserve"> pada </w:t>
+      </w:r>
+      <w:proofErr w:type="spellStart"/>
+      <w:r>
+        <w:rPr>
+          <w:rFonts w:ascii="Times New Roman" w:eastAsia="Calibri" w:hAnsi="Times New Roman" w:cs="Times New Roman"/>
+          <w:sz w:val="24"/>
+          <w:lang w:val="en-US" w:eastAsia="en-US"/>
+        </w:rPr>
+        <w:t>segmen</w:t>
+      </w:r>
+      <w:proofErr w:type="spellEnd"/>
+      <w:r>
+        <w:rPr>
+          <w:rFonts w:ascii="Times New Roman" w:eastAsia="Calibri" w:hAnsi="Times New Roman" w:cs="Times New Roman"/>
+          <w:sz w:val="24"/>
+          <w:lang w:val="en-US" w:eastAsia="en-US"/>
+        </w:rPr>
+        <w:t xml:space="preserve"> </w:t>
+      </w:r>
+      <w:proofErr w:type="spellStart"/>
+      <w:r>
+        <w:rPr>
+          <w:rFonts w:ascii="Times New Roman" w:eastAsia="Calibri" w:hAnsi="Times New Roman" w:cs="Times New Roman"/>
+          <w:sz w:val="24"/>
+          <w:lang w:val="en-US" w:eastAsia="en-US"/>
+        </w:rPr>
+        <w:t>subbab</w:t>
+      </w:r>
+      <w:proofErr w:type="spellEnd"/>
+      <w:r>
+        <w:rPr>
+          <w:rFonts w:ascii="Times New Roman" w:eastAsia="Calibri" w:hAnsi="Times New Roman" w:cs="Times New Roman"/>
+          <w:sz w:val="24"/>
+          <w:lang w:val="en-US" w:eastAsia="en-US"/>
+        </w:rPr>
+        <w:t xml:space="preserve">. Dari situ </w:t>
+      </w:r>
+      <w:proofErr w:type="spellStart"/>
+      <w:r>
+        <w:rPr>
+          <w:rFonts w:ascii="Times New Roman" w:eastAsia="Calibri" w:hAnsi="Times New Roman" w:cs="Times New Roman"/>
+          <w:sz w:val="24"/>
+          <w:lang w:val="en-US" w:eastAsia="en-US"/>
+        </w:rPr>
+        <w:t>fitur</w:t>
+      </w:r>
+      <w:proofErr w:type="spellEnd"/>
+      <w:r>
+        <w:rPr>
+          <w:rFonts w:ascii="Times New Roman" w:eastAsia="Calibri" w:hAnsi="Times New Roman" w:cs="Times New Roman"/>
+          <w:sz w:val="24"/>
+          <w:lang w:val="en-US" w:eastAsia="en-US"/>
+        </w:rPr>
+        <w:t xml:space="preserve">- </w:t>
+      </w:r>
+      <w:proofErr w:type="spellStart"/>
+      <w:r>
+        <w:rPr>
+          <w:rFonts w:ascii="Times New Roman" w:eastAsia="Calibri" w:hAnsi="Times New Roman" w:cs="Times New Roman"/>
+          <w:sz w:val="24"/>
+          <w:lang w:val="en-US" w:eastAsia="en-US"/>
+        </w:rPr>
+        <w:t>fitur</w:t>
+      </w:r>
+      <w:proofErr w:type="spellEnd"/>
+      <w:r>
+        <w:rPr>
+          <w:rFonts w:ascii="Times New Roman" w:eastAsia="Calibri" w:hAnsi="Times New Roman" w:cs="Times New Roman"/>
+          <w:sz w:val="24"/>
+          <w:lang w:val="en-US" w:eastAsia="en-US"/>
+        </w:rPr>
+        <w:t xml:space="preserve"> </w:t>
+      </w:r>
+      <w:proofErr w:type="spellStart"/>
+      <w:r>
+        <w:rPr>
+          <w:rFonts w:ascii="Times New Roman" w:eastAsia="Calibri" w:hAnsi="Times New Roman" w:cs="Times New Roman"/>
+          <w:sz w:val="24"/>
+          <w:lang w:val="en-US" w:eastAsia="en-US"/>
+        </w:rPr>
+        <w:t>utama</w:t>
+      </w:r>
+      <w:proofErr w:type="spellEnd"/>
+      <w:r>
+        <w:rPr>
+          <w:rFonts w:ascii="Times New Roman" w:eastAsia="Calibri" w:hAnsi="Times New Roman" w:cs="Times New Roman"/>
+          <w:sz w:val="24"/>
+          <w:lang w:val="en-US" w:eastAsia="en-US"/>
+        </w:rPr>
+        <w:t xml:space="preserve"> </w:t>
+      </w:r>
+      <w:proofErr w:type="spellStart"/>
+      <w:r>
+        <w:rPr>
+          <w:rFonts w:ascii="Times New Roman" w:eastAsia="Calibri" w:hAnsi="Times New Roman" w:cs="Times New Roman"/>
+          <w:sz w:val="24"/>
+          <w:lang w:val="en-US" w:eastAsia="en-US"/>
+        </w:rPr>
+        <w:t>projek</w:t>
+      </w:r>
+      <w:proofErr w:type="spellEnd"/>
+      <w:r>
+        <w:rPr>
+          <w:rFonts w:ascii="Times New Roman" w:eastAsia="Calibri" w:hAnsi="Times New Roman" w:cs="Times New Roman"/>
+          <w:sz w:val="24"/>
+          <w:lang w:val="en-US" w:eastAsia="en-US"/>
+        </w:rPr>
+        <w:t xml:space="preserve"> </w:t>
+      </w:r>
+      <w:proofErr w:type="spellStart"/>
+      <w:r>
+        <w:rPr>
+          <w:rFonts w:ascii="Times New Roman" w:eastAsia="Calibri" w:hAnsi="Times New Roman" w:cs="Times New Roman"/>
+          <w:sz w:val="24"/>
+          <w:lang w:val="en-US" w:eastAsia="en-US"/>
+        </w:rPr>
+        <w:t>bisa</w:t>
+      </w:r>
+      <w:proofErr w:type="spellEnd"/>
+      <w:r>
+        <w:rPr>
+          <w:rFonts w:ascii="Times New Roman" w:eastAsia="Calibri" w:hAnsi="Times New Roman" w:cs="Times New Roman"/>
+          <w:sz w:val="24"/>
+          <w:lang w:val="en-US" w:eastAsia="en-US"/>
+        </w:rPr>
+        <w:t xml:space="preserve"> </w:t>
+      </w:r>
+      <w:proofErr w:type="spellStart"/>
+      <w:r>
+        <w:rPr>
+          <w:rFonts w:ascii="Times New Roman" w:eastAsia="Calibri" w:hAnsi="Times New Roman" w:cs="Times New Roman"/>
+          <w:sz w:val="24"/>
+          <w:lang w:val="en-US" w:eastAsia="en-US"/>
+        </w:rPr>
+        <w:t>dijelaskan</w:t>
+      </w:r>
+      <w:proofErr w:type="spellEnd"/>
+    </w:p>
+    <w:p>
+      <w:pPr>
+        <w:ind w:firstLine="720"/>
+        <w:jc w:val="both"/>
+        <w:rPr>
+          <w:rFonts w:ascii="Times New Roman" w:eastAsia="Calibri" w:hAnsi="Times New Roman" w:cs="Times New Roman"/>
+          <w:sz w:val="24"/>
+          <w:lang w:val="en-US" w:eastAsia="en-US"/>
+        </w:rPr>
+      </w:pPr>
+    </w:p>
+    <w:p>
+      <w:pPr>
+        <w:pStyle w:val="STTSJudulSubBab"/>
+        <w:ind w:left="720" w:hanging="720"/>
+      </w:pPr>
+      <w:r>
+        <w:t>4</w:t>
+      </w:r>
+      <w:r>
+        <w:t>.</w:t>
+      </w:r>
+      <w:r>
+        <w:t>1</w:t>
+      </w:r>
+      <w:r>
+        <w:t xml:space="preserve"> </w:t>
+      </w:r>
+      <w:r>
+        <w:tab/>
+      </w:r>
+      <w:proofErr w:type="spellStart"/>
+      <w:r>
+        <w:t>Konfigurasi</w:t>
+      </w:r>
+      <w:proofErr w:type="spellEnd"/>
+      <w:r>
+        <w:t xml:space="preserve"> </w:t>
+      </w:r>
+    </w:p>
+    <w:p>
+      <w:pPr>
+        <w:ind w:firstLine="720"/>
+        <w:jc w:val="both"/>
+        <w:rPr>
+          <w:rFonts w:ascii="Times New Roman" w:eastAsia="Calibri" w:hAnsi="Times New Roman" w:cs="Times New Roman"/>
+          <w:sz w:val="24"/>
+          <w:lang w:val="en-US" w:eastAsia="en-US"/>
+        </w:rPr>
+      </w:pPr>
+      <w:proofErr w:type="spellStart"/>
+      <w:r>
+        <w:rPr>
+          <w:rFonts w:ascii="Times New Roman" w:eastAsia="Calibri" w:hAnsi="Times New Roman" w:cs="Times New Roman"/>
+          <w:sz w:val="24"/>
+          <w:lang w:val="en-US" w:eastAsia="en-US"/>
+        </w:rPr>
+        <w:t>Konfigurasi</w:t>
+      </w:r>
+      <w:proofErr w:type="spellEnd"/>
+      <w:r>
+        <w:rPr>
+          <w:rFonts w:ascii="Times New Roman" w:eastAsia="Calibri" w:hAnsi="Times New Roman" w:cs="Times New Roman"/>
+          <w:sz w:val="24"/>
+          <w:lang w:val="en-US" w:eastAsia="en-US"/>
+        </w:rPr>
+        <w:t xml:space="preserve"> </w:t>
+      </w:r>
+    </w:p>
+    <w:p>
+      <w:pPr>
+        <w:pStyle w:val="STTSJudulSubBab"/>
+        <w:ind w:left="720" w:hanging="720"/>
+      </w:pPr>
+    </w:p>
+    <w:p>
+      <w:pPr>
+        <w:jc w:val="center"/>
+        <w:rPr>
+          <w:rFonts w:ascii="Times New Roman" w:eastAsia="Calibri" w:hAnsi="Times New Roman" w:cs="Times New Roman"/>
+          <w:sz w:val="24"/>
+          <w:szCs w:val="24"/>
+          <w:lang w:val="en-US" w:eastAsia="en-US"/>
+        </w:rPr>
+      </w:pPr>
+      <w:r>
+        <w:rPr>
+          <w:rFonts w:ascii="Times New Roman" w:eastAsia="Calibri" w:hAnsi="Times New Roman" w:cs="Times New Roman"/>
+          <w:sz w:val="24"/>
+          <w:szCs w:val="24"/>
+          <w:lang w:val="en-US" w:eastAsia="en-US"/>
+        </w:rPr>
+        <w:br w:type="page"/>
+      </w:r>
+    </w:p>
+    <w:p>
+      <w:pPr>
         <w:pStyle w:val="STTSJudulBab"/>
       </w:pPr>
       <w:r>
+        <w:lastRenderedPageBreak/>
         <w:t>DAFTAR PUSTAKA</w:t>
       </w:r>
     </w:p>

</xml_diff>